<commit_message>
Update distances script ReadMe.docx
</commit_message>
<xml_diff>
--- a/distances script ReadMe.docx
+++ b/distances script ReadMe.docx
@@ -36,12 +36,9 @@
           <w:szCs w:val="32"/>
           <w:u w:val="single"/>
         </w:rPr>
-        <w:t>DISTANCES SCRIPT</w:t>
-      </w:r>
-    </w:p>
-    <w:p>
-      <w:pPr>
-        <w:jc w:val="center"/>
+        <w:t>DivCom</w:t>
+      </w:r>
+      <w:r>
         <w:rPr>
           <w:b/>
           <w:bCs/>
@@ -50,6 +47,20 @@
           <w:szCs w:val="32"/>
           <w:u w:val="single"/>
         </w:rPr>
+        <w:t xml:space="preserve"> SCRIPT</w:t>
+      </w:r>
+    </w:p>
+    <w:p>
+      <w:pPr>
+        <w:jc w:val="center"/>
+        <w:rPr>
+          <w:b/>
+          <w:bCs/>
+          <w:noProof w:val="0"/>
+          <w:sz w:val="32"/>
+          <w:szCs w:val="32"/>
+          <w:u w:val="single"/>
+        </w:rPr>
       </w:pPr>
     </w:p>
     <w:p>
@@ -385,7 +396,25 @@
           <w:sz w:val="24"/>
           <w:szCs w:val="24"/>
         </w:rPr>
-        <w:t xml:space="preserve"> better understanding of the interrelation between the different groups under study.</w:t>
+        <w:t xml:space="preserve"> better understanding of the interrelation between the </w:t>
+      </w:r>
+      <w:proofErr w:type="gramStart"/>
+      <w:r>
+        <w:rPr>
+          <w:noProof w:val="0"/>
+          <w:sz w:val="24"/>
+          <w:szCs w:val="24"/>
+        </w:rPr>
+        <w:t>different groups</w:t>
+      </w:r>
+      <w:proofErr w:type="gramEnd"/>
+      <w:r>
+        <w:rPr>
+          <w:noProof w:val="0"/>
+          <w:sz w:val="24"/>
+          <w:szCs w:val="24"/>
+        </w:rPr>
+        <w:t xml:space="preserve"> under study.</w:t>
       </w:r>
     </w:p>
     <w:p>
@@ -514,6 +543,7 @@
         </w:rPr>
         <w:t xml:space="preserve">always </w:t>
       </w:r>
+      <w:proofErr w:type="gramStart"/>
       <w:r>
         <w:rPr>
           <w:noProof w:val="0"/>
@@ -530,6 +560,7 @@
         </w:rPr>
         <w:t>account</w:t>
       </w:r>
+      <w:proofErr w:type="gramEnd"/>
       <w:r>
         <w:rPr>
           <w:noProof w:val="0"/>
@@ -760,7 +791,25 @@
           <w:sz w:val="24"/>
           <w:szCs w:val="24"/>
         </w:rPr>
-        <w:t>in some cases</w:t>
+        <w:t xml:space="preserve">in </w:t>
+      </w:r>
+      <w:proofErr w:type="gramStart"/>
+      <w:r>
+        <w:rPr>
+          <w:noProof w:val="0"/>
+          <w:sz w:val="24"/>
+          <w:szCs w:val="24"/>
+        </w:rPr>
+        <w:t>some</w:t>
+      </w:r>
+      <w:proofErr w:type="gramEnd"/>
+      <w:r>
+        <w:rPr>
+          <w:noProof w:val="0"/>
+          <w:sz w:val="24"/>
+          <w:szCs w:val="24"/>
+        </w:rPr>
+        <w:t xml:space="preserve"> cases</w:t>
       </w:r>
       <w:r>
         <w:rPr>
@@ -840,7 +889,25 @@
           <w:sz w:val="24"/>
           <w:szCs w:val="24"/>
         </w:rPr>
-        <w:t>, usually in the form of a PCoA plot</w:t>
+        <w:t xml:space="preserve">, usually in the form of a </w:t>
+      </w:r>
+      <w:proofErr w:type="spellStart"/>
+      <w:r>
+        <w:rPr>
+          <w:noProof w:val="0"/>
+          <w:sz w:val="24"/>
+          <w:szCs w:val="24"/>
+        </w:rPr>
+        <w:t>PCoA</w:t>
+      </w:r>
+      <w:proofErr w:type="spellEnd"/>
+      <w:r>
+        <w:rPr>
+          <w:noProof w:val="0"/>
+          <w:sz w:val="24"/>
+          <w:szCs w:val="24"/>
+        </w:rPr>
+        <w:t xml:space="preserve"> plot</w:t>
       </w:r>
       <w:r>
         <w:rPr>
@@ -993,7 +1060,7 @@
           <w:sz w:val="24"/>
           <w:szCs w:val="24"/>
         </w:rPr>
-        <w:t>Distances</w:t>
+        <w:t>DivCom</w:t>
       </w:r>
       <w:r>
         <w:rPr>
@@ -1041,7 +1108,25 @@
           <w:sz w:val="24"/>
           <w:szCs w:val="24"/>
         </w:rPr>
-        <w:t>This approach aims to compare different groups in a more efficient and detailed way and reveal their interrelation</w:t>
+        <w:t xml:space="preserve">This approach aims to compare </w:t>
+      </w:r>
+      <w:proofErr w:type="gramStart"/>
+      <w:r>
+        <w:rPr>
+          <w:noProof w:val="0"/>
+          <w:sz w:val="24"/>
+          <w:szCs w:val="24"/>
+        </w:rPr>
+        <w:t>different groups</w:t>
+      </w:r>
+      <w:proofErr w:type="gramEnd"/>
+      <w:r>
+        <w:rPr>
+          <w:noProof w:val="0"/>
+          <w:sz w:val="24"/>
+          <w:szCs w:val="24"/>
+        </w:rPr>
+        <w:t xml:space="preserve"> in a more efficient and detailed way and reveal their interrelation</w:t>
       </w:r>
       <w:r>
         <w:rPr>
@@ -1107,15 +1192,7 @@
           <w:sz w:val="24"/>
           <w:szCs w:val="24"/>
         </w:rPr>
-        <w:t>Distance</w:t>
-      </w:r>
-      <w:r>
-        <w:rPr>
-          <w:noProof w:val="0"/>
-          <w:sz w:val="24"/>
-          <w:szCs w:val="24"/>
-        </w:rPr>
-        <w:t>s</w:t>
+        <w:t>DivCom</w:t>
       </w:r>
       <w:r>
         <w:rPr>
@@ -1449,7 +1526,27 @@
           <w:sz w:val="24"/>
           <w:szCs w:val="24"/>
         </w:rPr>
-        <w:t xml:space="preserve">. All the p-values are adjusted by using the Benjamini–Hochberg method </w:t>
+        <w:t xml:space="preserve">. All the p-values are adjusted by using the </w:t>
+      </w:r>
+      <w:proofErr w:type="spellStart"/>
+      <w:r>
+        <w:rPr>
+          <w:rFonts w:cstheme="minorHAnsi"/>
+          <w:noProof w:val="0"/>
+          <w:sz w:val="24"/>
+          <w:szCs w:val="24"/>
+        </w:rPr>
+        <w:t>Benjamini</w:t>
+      </w:r>
+      <w:proofErr w:type="spellEnd"/>
+      <w:r>
+        <w:rPr>
+          <w:rFonts w:cstheme="minorHAnsi"/>
+          <w:noProof w:val="0"/>
+          <w:sz w:val="24"/>
+          <w:szCs w:val="24"/>
+        </w:rPr>
+        <w:t xml:space="preserve">–Hochberg method </w:t>
       </w:r>
       <w:sdt>
         <w:sdtPr>
@@ -1523,7 +1620,27 @@
           <w:sz w:val="24"/>
           <w:szCs w:val="24"/>
         </w:rPr>
-        <w:t xml:space="preserve"> is applied for the ordination analysis, and finally, scatter plots, boxplots, barplots, and phylograms visualize the findings.</w:t>
+        <w:t xml:space="preserve"> is applied for the ordination analysis, and finally, scatter plots, boxplots, </w:t>
+      </w:r>
+      <w:proofErr w:type="spellStart"/>
+      <w:r>
+        <w:rPr>
+          <w:rFonts w:cstheme="minorHAnsi"/>
+          <w:noProof w:val="0"/>
+          <w:sz w:val="24"/>
+          <w:szCs w:val="24"/>
+        </w:rPr>
+        <w:t>barplots</w:t>
+      </w:r>
+      <w:proofErr w:type="spellEnd"/>
+      <w:r>
+        <w:rPr>
+          <w:rFonts w:cstheme="minorHAnsi"/>
+          <w:noProof w:val="0"/>
+          <w:sz w:val="24"/>
+          <w:szCs w:val="24"/>
+        </w:rPr>
+        <w:t>, and phylograms visualize the findings.</w:t>
       </w:r>
     </w:p>
     <w:p>
@@ -1644,8 +1761,18 @@
           <w:sz w:val="24"/>
           <w:szCs w:val="24"/>
         </w:rPr>
-        <w:t xml:space="preserve"> exactly the same</w:t>
-      </w:r>
+        <w:t xml:space="preserve"> </w:t>
+      </w:r>
+      <w:proofErr w:type="gramStart"/>
+      <w:r>
+        <w:rPr>
+          <w:noProof w:val="0"/>
+          <w:sz w:val="24"/>
+          <w:szCs w:val="24"/>
+        </w:rPr>
+        <w:t>exactly the same</w:t>
+      </w:r>
+      <w:proofErr w:type="gramEnd"/>
       <w:r>
         <w:rPr>
           <w:noProof w:val="0"/>
@@ -2162,8 +2289,18 @@
           <w:sz w:val="24"/>
           <w:szCs w:val="24"/>
         </w:rPr>
-        <w:t>Generalized UniFrac</w:t>
-      </w:r>
+        <w:t xml:space="preserve">Generalized </w:t>
+      </w:r>
+      <w:proofErr w:type="spellStart"/>
+      <w:r>
+        <w:rPr>
+          <w:noProof w:val="0"/>
+          <w:sz w:val="24"/>
+          <w:szCs w:val="24"/>
+        </w:rPr>
+        <w:t>UniFrac</w:t>
+      </w:r>
+      <w:proofErr w:type="spellEnd"/>
       <w:r>
         <w:rPr>
           <w:noProof w:val="0"/>
@@ -2205,7 +2342,25 @@
           <w:sz w:val="24"/>
           <w:szCs w:val="24"/>
         </w:rPr>
-        <w:t>The tree must be in Newick form</w:t>
+        <w:t xml:space="preserve">The tree must be in </w:t>
+      </w:r>
+      <w:proofErr w:type="spellStart"/>
+      <w:r>
+        <w:rPr>
+          <w:noProof w:val="0"/>
+          <w:sz w:val="24"/>
+          <w:szCs w:val="24"/>
+        </w:rPr>
+        <w:t>Newick</w:t>
+      </w:r>
+      <w:proofErr w:type="spellEnd"/>
+      <w:r>
+        <w:rPr>
+          <w:noProof w:val="0"/>
+          <w:sz w:val="24"/>
+          <w:szCs w:val="24"/>
+        </w:rPr>
+        <w:t xml:space="preserve"> form</w:t>
       </w:r>
       <w:r>
         <w:rPr>
@@ -2840,14 +2995,26 @@
               </w:rPr>
               <w:t>.txt, .tab, .csv</w:t>
             </w:r>
+            <w:proofErr w:type="gramStart"/>
             <w:r>
               <w:rPr>
                 <w:noProof w:val="0"/>
                 <w:sz w:val="24"/>
                 <w:szCs w:val="24"/>
               </w:rPr>
-              <w:t>, .tsv</w:t>
+              <w:t>, .</w:t>
             </w:r>
+            <w:proofErr w:type="spellStart"/>
+            <w:r>
+              <w:rPr>
+                <w:noProof w:val="0"/>
+                <w:sz w:val="24"/>
+                <w:szCs w:val="24"/>
+              </w:rPr>
+              <w:t>tsv</w:t>
+            </w:r>
+            <w:proofErr w:type="spellEnd"/>
+            <w:proofErr w:type="gramEnd"/>
             <w:r>
               <w:rPr>
                 <w:noProof w:val="0"/>
@@ -2906,14 +3073,26 @@
               </w:rPr>
               <w:t>.txt, .tab, .csv</w:t>
             </w:r>
+            <w:proofErr w:type="gramStart"/>
             <w:r>
               <w:rPr>
                 <w:noProof w:val="0"/>
                 <w:sz w:val="24"/>
                 <w:szCs w:val="24"/>
               </w:rPr>
-              <w:t>, .tsv</w:t>
+              <w:t>, .</w:t>
             </w:r>
+            <w:proofErr w:type="spellStart"/>
+            <w:r>
+              <w:rPr>
+                <w:noProof w:val="0"/>
+                <w:sz w:val="24"/>
+                <w:szCs w:val="24"/>
+              </w:rPr>
+              <w:t>tsv</w:t>
+            </w:r>
+            <w:proofErr w:type="spellEnd"/>
+            <w:proofErr w:type="gramEnd"/>
             <w:r>
               <w:rPr>
                 <w:noProof w:val="0"/>
@@ -2972,14 +3151,26 @@
               </w:rPr>
               <w:t>.txt, .tab, .csv</w:t>
             </w:r>
+            <w:proofErr w:type="gramStart"/>
             <w:r>
               <w:rPr>
                 <w:noProof w:val="0"/>
                 <w:sz w:val="24"/>
                 <w:szCs w:val="24"/>
               </w:rPr>
-              <w:t>, .tsv</w:t>
+              <w:t>, .</w:t>
             </w:r>
+            <w:proofErr w:type="spellStart"/>
+            <w:r>
+              <w:rPr>
+                <w:noProof w:val="0"/>
+                <w:sz w:val="24"/>
+                <w:szCs w:val="24"/>
+              </w:rPr>
+              <w:t>tsv</w:t>
+            </w:r>
+            <w:proofErr w:type="spellEnd"/>
+            <w:proofErr w:type="gramEnd"/>
             <w:r>
               <w:rPr>
                 <w:noProof w:val="0"/>
@@ -3027,14 +3218,44 @@
                 <w:szCs w:val="28"/>
               </w:rPr>
             </w:pPr>
+            <w:proofErr w:type="gramStart"/>
             <w:r>
               <w:rPr>
                 <w:noProof w:val="0"/>
                 <w:sz w:val="24"/>
                 <w:szCs w:val="24"/>
               </w:rPr>
-              <w:t>.nwk, .tre</w:t>
+              <w:t>.</w:t>
             </w:r>
+            <w:proofErr w:type="spellStart"/>
+            <w:r>
+              <w:rPr>
+                <w:noProof w:val="0"/>
+                <w:sz w:val="24"/>
+                <w:szCs w:val="24"/>
+              </w:rPr>
+              <w:t>nwk</w:t>
+            </w:r>
+            <w:proofErr w:type="spellEnd"/>
+            <w:proofErr w:type="gramEnd"/>
+            <w:r>
+              <w:rPr>
+                <w:noProof w:val="0"/>
+                <w:sz w:val="24"/>
+                <w:szCs w:val="24"/>
+              </w:rPr>
+              <w:t>, .</w:t>
+            </w:r>
+            <w:proofErr w:type="spellStart"/>
+            <w:r>
+              <w:rPr>
+                <w:noProof w:val="0"/>
+                <w:sz w:val="24"/>
+                <w:szCs w:val="24"/>
+              </w:rPr>
+              <w:t>tre</w:t>
+            </w:r>
+            <w:proofErr w:type="spellEnd"/>
           </w:p>
         </w:tc>
       </w:tr>
@@ -3072,7 +3293,25 @@
           <w:sz w:val="24"/>
           <w:szCs w:val="24"/>
         </w:rPr>
-        <w:t xml:space="preserve">Besides the input files, the user has to </w:t>
+        <w:t xml:space="preserve">Besides the input files, the user </w:t>
+      </w:r>
+      <w:proofErr w:type="gramStart"/>
+      <w:r>
+        <w:rPr>
+          <w:noProof w:val="0"/>
+          <w:sz w:val="24"/>
+          <w:szCs w:val="24"/>
+        </w:rPr>
+        <w:t>has to</w:t>
+      </w:r>
+      <w:proofErr w:type="gramEnd"/>
+      <w:r>
+        <w:rPr>
+          <w:noProof w:val="0"/>
+          <w:sz w:val="24"/>
+          <w:szCs w:val="24"/>
+        </w:rPr>
+        <w:t xml:space="preserve"> </w:t>
       </w:r>
       <w:r>
         <w:rPr>
@@ -3737,13 +3976,23 @@
         </w:rPr>
         <w:t xml:space="preserve">the user </w:t>
       </w:r>
-      <w:r>
-        <w:rPr>
-          <w:noProof w:val="0"/>
-          <w:sz w:val="24"/>
-          <w:szCs w:val="24"/>
-        </w:rPr>
-        <w:t>has to decide if the most representative point</w:t>
+      <w:proofErr w:type="gramStart"/>
+      <w:r>
+        <w:rPr>
+          <w:noProof w:val="0"/>
+          <w:sz w:val="24"/>
+          <w:szCs w:val="24"/>
+        </w:rPr>
+        <w:t>has to</w:t>
+      </w:r>
+      <w:proofErr w:type="gramEnd"/>
+      <w:r>
+        <w:rPr>
+          <w:noProof w:val="0"/>
+          <w:sz w:val="24"/>
+          <w:szCs w:val="24"/>
+        </w:rPr>
+        <w:t xml:space="preserve"> decide if the most representative point</w:t>
       </w:r>
       <w:r>
         <w:t xml:space="preserve"> </w:t>
@@ -4134,7 +4383,25 @@
           <w:sz w:val="24"/>
           <w:szCs w:val="24"/>
         </w:rPr>
-        <w:t>to be the central point of</w:t>
+        <w:t xml:space="preserve">to be the </w:t>
+      </w:r>
+      <w:proofErr w:type="gramStart"/>
+      <w:r>
+        <w:rPr>
+          <w:noProof w:val="0"/>
+          <w:sz w:val="24"/>
+          <w:szCs w:val="24"/>
+        </w:rPr>
+        <w:t>central point</w:t>
+      </w:r>
+      <w:proofErr w:type="gramEnd"/>
+      <w:r>
+        <w:rPr>
+          <w:noProof w:val="0"/>
+          <w:sz w:val="24"/>
+          <w:szCs w:val="24"/>
+        </w:rPr>
+        <w:t xml:space="preserve"> of</w:t>
       </w:r>
       <w:r>
         <w:rPr>
@@ -4869,7 +5136,25 @@
           <w:sz w:val="24"/>
           <w:szCs w:val="24"/>
         </w:rPr>
-        <w:t>The type of the output plots (Boxplots, Pointplots, or violin plots)</w:t>
+        <w:t xml:space="preserve">The type of the output plots (Boxplots, </w:t>
+      </w:r>
+      <w:proofErr w:type="spellStart"/>
+      <w:r>
+        <w:rPr>
+          <w:noProof w:val="0"/>
+          <w:sz w:val="24"/>
+          <w:szCs w:val="24"/>
+        </w:rPr>
+        <w:t>Pointplots</w:t>
+      </w:r>
+      <w:proofErr w:type="spellEnd"/>
+      <w:r>
+        <w:rPr>
+          <w:noProof w:val="0"/>
+          <w:sz w:val="24"/>
+          <w:szCs w:val="24"/>
+        </w:rPr>
+        <w:t>, or violin plots)</w:t>
       </w:r>
       <w:r>
         <w:rPr>
@@ -4969,7 +5254,16 @@
           <w:sz w:val="24"/>
           <w:szCs w:val="24"/>
         </w:rPr>
-        <w:t>The Pointplot</w:t>
+        <w:t xml:space="preserve">The </w:t>
+      </w:r>
+      <w:proofErr w:type="spellStart"/>
+      <w:r>
+        <w:rPr>
+          <w:noProof w:val="0"/>
+          <w:sz w:val="24"/>
+          <w:szCs w:val="24"/>
+        </w:rPr>
+        <w:t>Pointplot</w:t>
       </w:r>
       <w:r>
         <w:rPr>
@@ -4979,6 +5273,7 @@
         </w:rPr>
         <w:t>s</w:t>
       </w:r>
+      <w:proofErr w:type="spellEnd"/>
       <w:r>
         <w:rPr>
           <w:noProof w:val="0"/>
@@ -5017,7 +5312,25 @@
           <w:sz w:val="24"/>
           <w:szCs w:val="24"/>
         </w:rPr>
-        <w:t xml:space="preserve">. In the case of pointplots </w:t>
+        <w:t xml:space="preserve">. In the case of </w:t>
+      </w:r>
+      <w:proofErr w:type="spellStart"/>
+      <w:r>
+        <w:rPr>
+          <w:noProof w:val="0"/>
+          <w:sz w:val="24"/>
+          <w:szCs w:val="24"/>
+        </w:rPr>
+        <w:t>pointplots</w:t>
+      </w:r>
+      <w:proofErr w:type="spellEnd"/>
+      <w:r>
+        <w:rPr>
+          <w:noProof w:val="0"/>
+          <w:sz w:val="24"/>
+          <w:szCs w:val="24"/>
+        </w:rPr>
+        <w:t xml:space="preserve"> </w:t>
       </w:r>
       <w:r>
         <w:rPr>
@@ -5095,8 +5408,18 @@
           <w:sz w:val="24"/>
           <w:szCs w:val="24"/>
         </w:rPr>
-        <w:t>The Violinplots</w:t>
-      </w:r>
+        <w:t xml:space="preserve">The </w:t>
+      </w:r>
+      <w:proofErr w:type="spellStart"/>
+      <w:r>
+        <w:rPr>
+          <w:noProof w:val="0"/>
+          <w:sz w:val="24"/>
+          <w:szCs w:val="24"/>
+        </w:rPr>
+        <w:t>Violinplots</w:t>
+      </w:r>
+      <w:proofErr w:type="spellEnd"/>
       <w:r>
         <w:rPr>
           <w:noProof w:val="0"/>
@@ -5969,13 +6292,23 @@
         </w:rPr>
         <w:t xml:space="preserve"> </w:t>
       </w:r>
-      <w:r>
-        <w:rPr>
-          <w:noProof w:val="0"/>
-          <w:sz w:val="24"/>
-          <w:szCs w:val="24"/>
-        </w:rPr>
-        <w:t>Similar to the previously mention</w:t>
+      <w:proofErr w:type="gramStart"/>
+      <w:r>
+        <w:rPr>
+          <w:noProof w:val="0"/>
+          <w:sz w:val="24"/>
+          <w:szCs w:val="24"/>
+        </w:rPr>
+        <w:t>Similar to</w:t>
+      </w:r>
+      <w:proofErr w:type="gramEnd"/>
+      <w:r>
+        <w:rPr>
+          <w:noProof w:val="0"/>
+          <w:sz w:val="24"/>
+          <w:szCs w:val="24"/>
+        </w:rPr>
+        <w:t xml:space="preserve"> the previously mention</w:t>
       </w:r>
       <w:r>
         <w:rPr>
@@ -6281,13 +6614,23 @@
         </w:rPr>
         <w:t>.</w:t>
       </w:r>
-      <w:r>
-        <w:rPr>
-          <w:noProof w:val="0"/>
-          <w:sz w:val="24"/>
-          <w:szCs w:val="24"/>
-        </w:rPr>
-        <w:t xml:space="preserve">png and </w:t>
+      <w:proofErr w:type="spellStart"/>
+      <w:r>
+        <w:rPr>
+          <w:noProof w:val="0"/>
+          <w:sz w:val="24"/>
+          <w:szCs w:val="24"/>
+        </w:rPr>
+        <w:t>png</w:t>
+      </w:r>
+      <w:proofErr w:type="spellEnd"/>
+      <w:r>
+        <w:rPr>
+          <w:noProof w:val="0"/>
+          <w:sz w:val="24"/>
+          <w:szCs w:val="24"/>
+        </w:rPr>
+        <w:t xml:space="preserve"> and </w:t>
       </w:r>
       <w:r>
         <w:rPr>
@@ -6802,7 +7145,16 @@
                 <w:sz w:val="24"/>
                 <w:szCs w:val="24"/>
               </w:rPr>
-              <w:t xml:space="preserve"> you have provided a phylogenetic tree in Newi</w:t>
+              <w:t xml:space="preserve"> you have provided a phylogenetic tree in </w:t>
+            </w:r>
+            <w:proofErr w:type="spellStart"/>
+            <w:r>
+              <w:rPr>
+                <w:noProof w:val="0"/>
+                <w:sz w:val="24"/>
+                <w:szCs w:val="24"/>
+              </w:rPr>
+              <w:t>Newi</w:t>
             </w:r>
             <w:r>
               <w:rPr>
@@ -6810,7 +7162,16 @@
                 <w:sz w:val="24"/>
                 <w:szCs w:val="24"/>
               </w:rPr>
-              <w:t>ck format</w:t>
+              <w:t>ck</w:t>
+            </w:r>
+            <w:proofErr w:type="spellEnd"/>
+            <w:r>
+              <w:rPr>
+                <w:noProof w:val="0"/>
+                <w:sz w:val="24"/>
+                <w:szCs w:val="24"/>
+              </w:rPr>
+              <w:t xml:space="preserve"> format</w:t>
             </w:r>
           </w:p>
         </w:tc>
@@ -9215,6 +9576,7 @@
   <w:style w:type="character" w:default="1" w:styleId="DefaultParagraphFont">
     <w:name w:val="Default Paragraph Font"/>
     <w:uiPriority w:val="1"/>
+    <w:semiHidden/>
     <w:unhideWhenUsed/>
   </w:style>
   <w:style w:type="table" w:default="1" w:styleId="TableNormal">
@@ -9434,6 +9796,7 @@
   <w:rsids>
     <w:rsidRoot w:val="00397A03"/>
     <w:rsid w:val="00397A03"/>
+    <w:rsid w:val="00832E67"/>
     <w:rsid w:val="00A05036"/>
     <w:rsid w:val="00CD662B"/>
     <w:rsid w:val="00ED69F6"/>

</xml_diff>